<commit_message>
Comentários, dúvidas e sugestões sobre os artefatos iniciais
</commit_message>
<xml_diff>
--- a/Sistema Calendario Descricao Inicial.docx
+++ b/Sistema Calendario Descricao Inicial.docx
@@ -1,6 +1,6 @@
 
 <file path=word/document.xml><?xml version="1.0" encoding="utf-8"?>
-<w:document xmlns:wpc="http://schemas.microsoft.com/office/word/2010/wordprocessingCanvas" xmlns:mc="http://schemas.openxmlformats.org/markup-compatibility/2006" xmlns:o="urn:schemas-microsoft-com:office:office" xmlns:r="http://schemas.openxmlformats.org/officeDocument/2006/relationships" xmlns:m="http://schemas.openxmlformats.org/officeDocument/2006/math" xmlns:v="urn:schemas-microsoft-com:vml" xmlns:wp14="http://schemas.microsoft.com/office/word/2010/wordprocessingDrawing" xmlns:wp="http://schemas.openxmlformats.org/drawingml/2006/wordprocessingDrawing" xmlns:w10="urn:schemas-microsoft-com:office:word" xmlns:w="http://schemas.openxmlformats.org/wordprocessingml/2006/main" xmlns:w14="http://schemas.microsoft.com/office/word/2010/wordml" xmlns:wpg="http://schemas.microsoft.com/office/word/2010/wordprocessingGroup" xmlns:wpi="http://schemas.microsoft.com/office/word/2010/wordprocessingInk" xmlns:wne="http://schemas.microsoft.com/office/word/2006/wordml" xmlns:wps="http://schemas.microsoft.com/office/word/2010/wordprocessingShape" mc:Ignorable="w14 wp14">
+<w:document xmlns:ve="http://schemas.openxmlformats.org/markup-compatibility/2006" xmlns:o="urn:schemas-microsoft-com:office:office" xmlns:r="http://schemas.openxmlformats.org/officeDocument/2006/relationships" xmlns:m="http://schemas.openxmlformats.org/officeDocument/2006/math" xmlns:v="urn:schemas-microsoft-com:vml" xmlns:wp="http://schemas.openxmlformats.org/drawingml/2006/wordprocessingDrawing" xmlns:w10="urn:schemas-microsoft-com:office:word" xmlns:w="http://schemas.openxmlformats.org/wordprocessingml/2006/main" xmlns:wne="http://schemas.microsoft.com/office/word/2006/wordml">
   <w:body>
     <w:p>
       <w:pPr>
@@ -399,7 +399,6 @@
         </w:rPr>
         <w:t xml:space="preserve">, </w:t>
       </w:r>
-      <w:proofErr w:type="spellStart"/>
       <w:r>
         <w:rPr>
           <w:rFonts w:ascii="Arial" w:eastAsia="Times New Roman" w:hAnsi="Arial" w:cs="Arial"/>
@@ -411,7 +410,6 @@
         </w:rPr>
         <w:t>login</w:t>
       </w:r>
-      <w:proofErr w:type="spellEnd"/>
       <w:r>
         <w:rPr>
           <w:rFonts w:ascii="Arial" w:eastAsia="Times New Roman" w:hAnsi="Arial" w:cs="Arial"/>
@@ -555,6 +553,297 @@
           <w:lang w:eastAsia="pt-BR"/>
         </w:rPr>
       </w:pPr>
+    </w:p>
+    <w:p>
+      <w:pPr>
+        <w:shd w:val="clear" w:color="auto" w:fill="FFFFFF"/>
+        <w:spacing w:after="0" w:line="240" w:lineRule="auto"/>
+        <w:rPr>
+          <w:rFonts w:ascii="Arial" w:eastAsia="Times New Roman" w:hAnsi="Arial" w:cs="Arial"/>
+          <w:color w:val="222222"/>
+          <w:sz w:val="20"/>
+          <w:szCs w:val="20"/>
+          <w:lang w:eastAsia="pt-BR"/>
+        </w:rPr>
+      </w:pPr>
+    </w:p>
+    <w:p>
+      <w:pPr>
+        <w:shd w:val="clear" w:color="auto" w:fill="FFFFFF"/>
+        <w:spacing w:after="0" w:line="240" w:lineRule="auto"/>
+        <w:rPr>
+          <w:rFonts w:ascii="Arial" w:eastAsia="Times New Roman" w:hAnsi="Arial" w:cs="Arial"/>
+          <w:color w:val="222222"/>
+          <w:sz w:val="20"/>
+          <w:szCs w:val="20"/>
+          <w:lang w:eastAsia="pt-BR"/>
+        </w:rPr>
+      </w:pPr>
+      <w:r>
+        <w:rPr>
+          <w:rFonts w:ascii="Arial" w:eastAsia="Times New Roman" w:hAnsi="Arial" w:cs="Arial"/>
+          <w:color w:val="222222"/>
+          <w:sz w:val="20"/>
+          <w:szCs w:val="20"/>
+          <w:lang w:eastAsia="pt-BR"/>
+        </w:rPr>
+        <w:t>DÚVIDAS:</w:t>
+      </w:r>
+    </w:p>
+    <w:p>
+      <w:pPr>
+        <w:pStyle w:val="PargrafodaLista"/>
+        <w:numPr>
+          <w:ilvl w:val="0"/>
+          <w:numId w:val="1"/>
+        </w:numPr>
+        <w:shd w:val="clear" w:color="auto" w:fill="FFFFFF"/>
+        <w:spacing w:after="0" w:line="240" w:lineRule="auto"/>
+        <w:rPr>
+          <w:rFonts w:asciiTheme="majorHAnsi" w:eastAsia="Times New Roman" w:hAnsiTheme="majorHAnsi" w:cs="Arial"/>
+          <w:color w:val="222222"/>
+          <w:sz w:val="20"/>
+          <w:szCs w:val="20"/>
+          <w:lang w:eastAsia="pt-BR"/>
+        </w:rPr>
+      </w:pPr>
+      <w:r>
+        <w:rPr>
+          <w:rFonts w:asciiTheme="majorHAnsi" w:eastAsia="Times New Roman" w:hAnsiTheme="majorHAnsi" w:cs="Arial"/>
+          <w:color w:val="222222"/>
+          <w:sz w:val="20"/>
+          <w:szCs w:val="20"/>
+          <w:lang w:eastAsia="pt-BR"/>
+        </w:rPr>
+        <w:t>Todos os boletos dizem respeito a impostos que o cliente tem para pagar? Isto não fica claro no texto.</w:t>
+      </w:r>
+    </w:p>
+    <w:p>
+      <w:pPr>
+        <w:pStyle w:val="PargrafodaLista"/>
+        <w:numPr>
+          <w:ilvl w:val="0"/>
+          <w:numId w:val="1"/>
+        </w:numPr>
+        <w:shd w:val="clear" w:color="auto" w:fill="FFFFFF"/>
+        <w:spacing w:after="0" w:line="240" w:lineRule="auto"/>
+        <w:rPr>
+          <w:rFonts w:asciiTheme="majorHAnsi" w:eastAsia="Times New Roman" w:hAnsiTheme="majorHAnsi" w:cs="Arial"/>
+          <w:color w:val="222222"/>
+          <w:sz w:val="20"/>
+          <w:szCs w:val="20"/>
+          <w:lang w:eastAsia="pt-BR"/>
+        </w:rPr>
+      </w:pPr>
+      <w:r>
+        <w:rPr>
+          <w:rFonts w:asciiTheme="majorHAnsi" w:eastAsia="Times New Roman" w:hAnsiTheme="majorHAnsi" w:cs="Arial"/>
+          <w:color w:val="222222"/>
+          <w:sz w:val="20"/>
+          <w:szCs w:val="20"/>
+          <w:lang w:eastAsia="pt-BR"/>
+        </w:rPr>
+        <w:t xml:space="preserve">Se hoje o </w:t>
+      </w:r>
+      <w:r>
+        <w:rPr>
+          <w:rFonts w:asciiTheme="majorHAnsi" w:eastAsia="Times New Roman" w:hAnsiTheme="majorHAnsi" w:cs="Arial"/>
+          <w:color w:val="222222"/>
+          <w:sz w:val="20"/>
+          <w:szCs w:val="20"/>
+          <w:lang w:eastAsia="pt-BR"/>
+        </w:rPr>
+        <w:t xml:space="preserve">boleto é enviado por e-mail e o cliente reclama que não recebeu, qual a vantagem de se disponibilizar o boleto em um site? Se o cliente </w:t>
+      </w:r>
+      <w:proofErr w:type="gramStart"/>
+      <w:r>
+        <w:rPr>
+          <w:rFonts w:asciiTheme="majorHAnsi" w:eastAsia="Times New Roman" w:hAnsiTheme="majorHAnsi" w:cs="Arial"/>
+          <w:color w:val="222222"/>
+          <w:sz w:val="20"/>
+          <w:szCs w:val="20"/>
+          <w:lang w:eastAsia="pt-BR"/>
+        </w:rPr>
+        <w:t>esquecer de</w:t>
+      </w:r>
+      <w:proofErr w:type="gramEnd"/>
+      <w:r>
+        <w:rPr>
+          <w:rFonts w:asciiTheme="majorHAnsi" w:eastAsia="Times New Roman" w:hAnsiTheme="majorHAnsi" w:cs="Arial"/>
+          <w:color w:val="222222"/>
+          <w:sz w:val="20"/>
+          <w:szCs w:val="20"/>
+          <w:lang w:eastAsia="pt-BR"/>
+        </w:rPr>
+        <w:t xml:space="preserve"> abrir o site então continuará não recebendo o boleto e perdendo as datas de pagamento de seus impostos</w:t>
+      </w:r>
+    </w:p>
+    <w:p>
+      <w:pPr>
+        <w:pStyle w:val="PargrafodaLista"/>
+        <w:numPr>
+          <w:ilvl w:val="0"/>
+          <w:numId w:val="1"/>
+        </w:numPr>
+        <w:shd w:val="clear" w:color="auto" w:fill="FFFFFF"/>
+        <w:spacing w:after="0" w:line="240" w:lineRule="auto"/>
+        <w:rPr>
+          <w:rFonts w:asciiTheme="majorHAnsi" w:eastAsia="Times New Roman" w:hAnsiTheme="majorHAnsi" w:cs="Arial"/>
+          <w:color w:val="222222"/>
+          <w:sz w:val="20"/>
+          <w:szCs w:val="20"/>
+          <w:lang w:eastAsia="pt-BR"/>
+        </w:rPr>
+      </w:pPr>
+      <w:r>
+        <w:rPr>
+          <w:rFonts w:asciiTheme="majorHAnsi" w:eastAsia="Times New Roman" w:hAnsiTheme="majorHAnsi" w:cs="Arial"/>
+          <w:color w:val="222222"/>
+          <w:sz w:val="20"/>
+          <w:szCs w:val="20"/>
+          <w:lang w:eastAsia="pt-BR"/>
+        </w:rPr>
+        <w:t>Só existem dois tipos de usuário? Cliente e Funcionário?</w:t>
+      </w:r>
+    </w:p>
+    <w:p>
+      <w:pPr>
+        <w:pStyle w:val="PargrafodaLista"/>
+        <w:numPr>
+          <w:ilvl w:val="0"/>
+          <w:numId w:val="1"/>
+        </w:numPr>
+        <w:shd w:val="clear" w:color="auto" w:fill="FFFFFF"/>
+        <w:spacing w:after="0" w:line="240" w:lineRule="auto"/>
+        <w:rPr>
+          <w:rFonts w:asciiTheme="majorHAnsi" w:eastAsia="Times New Roman" w:hAnsiTheme="majorHAnsi" w:cs="Arial"/>
+          <w:color w:val="222222"/>
+          <w:sz w:val="20"/>
+          <w:szCs w:val="20"/>
+          <w:lang w:eastAsia="pt-BR"/>
+        </w:rPr>
+      </w:pPr>
+      <w:r>
+        <w:rPr>
+          <w:rFonts w:asciiTheme="majorHAnsi" w:eastAsia="Times New Roman" w:hAnsiTheme="majorHAnsi" w:cs="Arial"/>
+          <w:color w:val="222222"/>
+          <w:sz w:val="20"/>
+          <w:szCs w:val="20"/>
+          <w:lang w:eastAsia="pt-BR"/>
+        </w:rPr>
+        <w:t>Quais os três tipos de calendário de vencimento de impostos citados no texto?</w:t>
+      </w:r>
+    </w:p>
+    <w:p>
+      <w:pPr>
+        <w:pStyle w:val="PargrafodaLista"/>
+        <w:numPr>
+          <w:ilvl w:val="0"/>
+          <w:numId w:val="1"/>
+        </w:numPr>
+        <w:shd w:val="clear" w:color="auto" w:fill="FFFFFF"/>
+        <w:spacing w:after="0" w:line="240" w:lineRule="auto"/>
+        <w:rPr>
+          <w:rFonts w:asciiTheme="majorHAnsi" w:eastAsia="Times New Roman" w:hAnsiTheme="majorHAnsi" w:cs="Arial"/>
+          <w:color w:val="222222"/>
+          <w:sz w:val="20"/>
+          <w:szCs w:val="20"/>
+          <w:lang w:eastAsia="pt-BR"/>
+        </w:rPr>
+      </w:pPr>
+      <w:r>
+        <w:rPr>
+          <w:rFonts w:asciiTheme="majorHAnsi" w:eastAsia="Times New Roman" w:hAnsiTheme="majorHAnsi" w:cs="Arial"/>
+          <w:color w:val="222222"/>
+          <w:sz w:val="20"/>
+          <w:szCs w:val="20"/>
+          <w:lang w:eastAsia="pt-BR"/>
+        </w:rPr>
+        <w:t xml:space="preserve">De onde vem o boleto? Ele não é gerado pelo sistema? Penso que deveria haver um cadastramento dos impostos e seus respectivos vencimentos, associando-se posteriormente o cliente aos impostos que ele precisa pagar. Do jeito que </w:t>
+      </w:r>
+      <w:proofErr w:type="gramStart"/>
+      <w:r>
+        <w:rPr>
+          <w:rFonts w:asciiTheme="majorHAnsi" w:eastAsia="Times New Roman" w:hAnsiTheme="majorHAnsi" w:cs="Arial"/>
+          <w:color w:val="222222"/>
+          <w:sz w:val="20"/>
+          <w:szCs w:val="20"/>
+          <w:lang w:eastAsia="pt-BR"/>
+        </w:rPr>
+        <w:t>está,</w:t>
+      </w:r>
+      <w:proofErr w:type="gramEnd"/>
+      <w:r>
+        <w:rPr>
+          <w:rFonts w:asciiTheme="majorHAnsi" w:eastAsia="Times New Roman" w:hAnsiTheme="majorHAnsi" w:cs="Arial"/>
+          <w:color w:val="222222"/>
+          <w:sz w:val="20"/>
+          <w:szCs w:val="20"/>
+          <w:lang w:eastAsia="pt-BR"/>
+        </w:rPr>
+        <w:t xml:space="preserve"> o boleto está surgindo do nada, sem uma fonte de dados aparente.</w:t>
+      </w:r>
+      <w:r>
+        <w:rPr>
+          <w:rFonts w:asciiTheme="majorHAnsi" w:eastAsia="Times New Roman" w:hAnsiTheme="majorHAnsi" w:cs="Arial"/>
+          <w:color w:val="222222"/>
+          <w:sz w:val="20"/>
+          <w:szCs w:val="20"/>
+          <w:lang w:eastAsia="pt-BR"/>
+        </w:rPr>
+        <w:t xml:space="preserve"> Não vejo porque um funcionário tem que fazer upload de boleto, se esse processo pode ser automatizado a partir das informações contidas nos cadastros do sistema.</w:t>
+      </w:r>
+    </w:p>
+    <w:p>
+      <w:pPr>
+        <w:shd w:val="clear" w:color="auto" w:fill="FFFFFF"/>
+        <w:spacing w:after="0" w:line="240" w:lineRule="auto"/>
+        <w:rPr>
+          <w:rFonts w:asciiTheme="majorHAnsi" w:eastAsia="Times New Roman" w:hAnsiTheme="majorHAnsi" w:cs="Arial"/>
+          <w:color w:val="222222"/>
+          <w:sz w:val="20"/>
+          <w:szCs w:val="20"/>
+          <w:lang w:eastAsia="pt-BR"/>
+        </w:rPr>
+      </w:pPr>
+    </w:p>
+    <w:p>
+      <w:pPr>
+        <w:shd w:val="clear" w:color="auto" w:fill="FFFFFF"/>
+        <w:spacing w:after="0" w:line="240" w:lineRule="auto"/>
+        <w:rPr>
+          <w:rFonts w:asciiTheme="majorHAnsi" w:eastAsia="Times New Roman" w:hAnsiTheme="majorHAnsi" w:cs="Arial"/>
+          <w:color w:val="222222"/>
+          <w:sz w:val="20"/>
+          <w:szCs w:val="20"/>
+          <w:lang w:eastAsia="pt-BR"/>
+        </w:rPr>
+      </w:pPr>
+    </w:p>
+    <w:p>
+      <w:pPr>
+        <w:shd w:val="clear" w:color="auto" w:fill="FFFFFF"/>
+        <w:spacing w:after="0" w:line="240" w:lineRule="auto"/>
+        <w:rPr>
+          <w:rFonts w:asciiTheme="majorHAnsi" w:eastAsia="Times New Roman" w:hAnsiTheme="majorHAnsi" w:cs="Arial"/>
+          <w:b/>
+          <w:color w:val="222222"/>
+          <w:sz w:val="20"/>
+          <w:szCs w:val="20"/>
+          <w:lang w:eastAsia="pt-BR"/>
+        </w:rPr>
+      </w:pPr>
+      <w:r>
+        <w:rPr>
+          <w:rFonts w:asciiTheme="majorHAnsi" w:eastAsia="Times New Roman" w:hAnsiTheme="majorHAnsi" w:cs="Arial"/>
+          <w:b/>
+          <w:color w:val="222222"/>
+          <w:sz w:val="20"/>
+          <w:szCs w:val="20"/>
+          <w:lang w:eastAsia="pt-BR"/>
+        </w:rPr>
+        <w:t>FAVOR DEIXAR APENAS UMA VERSÃO DO ARTEFATO, PARA EVITAR CONFUSÃO. SE HOUVER O DESEJO DE GUARDAR AS VERSÕES NÃO VÁLIDAS, COLOCAR EM UMA PASTA SEPARADA.</w:t>
+      </w:r>
     </w:p>
     <w:sectPr>
       <w:pgSz w:w="11906" w:h="16838"/>
@@ -566,8 +855,129 @@
 </w:document>
 </file>
 
+<file path=word/numbering.xml><?xml version="1.0" encoding="utf-8"?>
+<w:numbering xmlns:ve="http://schemas.openxmlformats.org/markup-compatibility/2006" xmlns:o="urn:schemas-microsoft-com:office:office" xmlns:r="http://schemas.openxmlformats.org/officeDocument/2006/relationships" xmlns:m="http://schemas.openxmlformats.org/officeDocument/2006/math" xmlns:v="urn:schemas-microsoft-com:vml" xmlns:wp="http://schemas.openxmlformats.org/drawingml/2006/wordprocessingDrawing" xmlns:w10="urn:schemas-microsoft-com:office:word" xmlns:w="http://schemas.openxmlformats.org/wordprocessingml/2006/main" xmlns:wne="http://schemas.microsoft.com/office/word/2006/wordml">
+  <w:abstractNum w:abstractNumId="0">
+    <w:nsid w:val="04F723F0"/>
+    <w:multiLevelType w:val="hybridMultilevel"/>
+    <w:tmpl w:val="DFC2D5E2"/>
+    <w:lvl w:ilvl="0" w:tplc="04160001">
+      <w:start w:val="1"/>
+      <w:numFmt w:val="bullet"/>
+      <w:lvlText w:val=""/>
+      <w:lvlJc w:val="left"/>
+      <w:pPr>
+        <w:ind w:left="720" w:hanging="360"/>
+      </w:pPr>
+      <w:rPr>
+        <w:rFonts w:ascii="Symbol" w:hAnsi="Symbol" w:hint="default"/>
+      </w:rPr>
+    </w:lvl>
+    <w:lvl w:ilvl="1" w:tplc="04160003" w:tentative="1">
+      <w:start w:val="1"/>
+      <w:numFmt w:val="bullet"/>
+      <w:lvlText w:val="o"/>
+      <w:lvlJc w:val="left"/>
+      <w:pPr>
+        <w:ind w:left="1440" w:hanging="360"/>
+      </w:pPr>
+      <w:rPr>
+        <w:rFonts w:ascii="Courier New" w:hAnsi="Courier New" w:cs="Courier New" w:hint="default"/>
+      </w:rPr>
+    </w:lvl>
+    <w:lvl w:ilvl="2" w:tplc="04160005" w:tentative="1">
+      <w:start w:val="1"/>
+      <w:numFmt w:val="bullet"/>
+      <w:lvlText w:val=""/>
+      <w:lvlJc w:val="left"/>
+      <w:pPr>
+        <w:ind w:left="2160" w:hanging="360"/>
+      </w:pPr>
+      <w:rPr>
+        <w:rFonts w:ascii="Wingdings" w:hAnsi="Wingdings" w:hint="default"/>
+      </w:rPr>
+    </w:lvl>
+    <w:lvl w:ilvl="3" w:tplc="04160001" w:tentative="1">
+      <w:start w:val="1"/>
+      <w:numFmt w:val="bullet"/>
+      <w:lvlText w:val=""/>
+      <w:lvlJc w:val="left"/>
+      <w:pPr>
+        <w:ind w:left="2880" w:hanging="360"/>
+      </w:pPr>
+      <w:rPr>
+        <w:rFonts w:ascii="Symbol" w:hAnsi="Symbol" w:hint="default"/>
+      </w:rPr>
+    </w:lvl>
+    <w:lvl w:ilvl="4" w:tplc="04160003" w:tentative="1">
+      <w:start w:val="1"/>
+      <w:numFmt w:val="bullet"/>
+      <w:lvlText w:val="o"/>
+      <w:lvlJc w:val="left"/>
+      <w:pPr>
+        <w:ind w:left="3600" w:hanging="360"/>
+      </w:pPr>
+      <w:rPr>
+        <w:rFonts w:ascii="Courier New" w:hAnsi="Courier New" w:cs="Courier New" w:hint="default"/>
+      </w:rPr>
+    </w:lvl>
+    <w:lvl w:ilvl="5" w:tplc="04160005" w:tentative="1">
+      <w:start w:val="1"/>
+      <w:numFmt w:val="bullet"/>
+      <w:lvlText w:val=""/>
+      <w:lvlJc w:val="left"/>
+      <w:pPr>
+        <w:ind w:left="4320" w:hanging="360"/>
+      </w:pPr>
+      <w:rPr>
+        <w:rFonts w:ascii="Wingdings" w:hAnsi="Wingdings" w:hint="default"/>
+      </w:rPr>
+    </w:lvl>
+    <w:lvl w:ilvl="6" w:tplc="04160001" w:tentative="1">
+      <w:start w:val="1"/>
+      <w:numFmt w:val="bullet"/>
+      <w:lvlText w:val=""/>
+      <w:lvlJc w:val="left"/>
+      <w:pPr>
+        <w:ind w:left="5040" w:hanging="360"/>
+      </w:pPr>
+      <w:rPr>
+        <w:rFonts w:ascii="Symbol" w:hAnsi="Symbol" w:hint="default"/>
+      </w:rPr>
+    </w:lvl>
+    <w:lvl w:ilvl="7" w:tplc="04160003" w:tentative="1">
+      <w:start w:val="1"/>
+      <w:numFmt w:val="bullet"/>
+      <w:lvlText w:val="o"/>
+      <w:lvlJc w:val="left"/>
+      <w:pPr>
+        <w:ind w:left="5760" w:hanging="360"/>
+      </w:pPr>
+      <w:rPr>
+        <w:rFonts w:ascii="Courier New" w:hAnsi="Courier New" w:cs="Courier New" w:hint="default"/>
+      </w:rPr>
+    </w:lvl>
+    <w:lvl w:ilvl="8" w:tplc="04160005" w:tentative="1">
+      <w:start w:val="1"/>
+      <w:numFmt w:val="bullet"/>
+      <w:lvlText w:val=""/>
+      <w:lvlJc w:val="left"/>
+      <w:pPr>
+        <w:ind w:left="6480" w:hanging="360"/>
+      </w:pPr>
+      <w:rPr>
+        <w:rFonts w:ascii="Wingdings" w:hAnsi="Wingdings" w:hint="default"/>
+      </w:rPr>
+    </w:lvl>
+  </w:abstractNum>
+  <w:num w:numId="1">
+    <w:abstractNumId w:val="0"/>
+  </w:num>
+</w:numbering>
+</file>
+
 <file path=word/styles.xml><?xml version="1.0" encoding="utf-8"?>
-<w:styles xmlns:mc="http://schemas.openxmlformats.org/markup-compatibility/2006" xmlns:r="http://schemas.openxmlformats.org/officeDocument/2006/relationships" xmlns:w="http://schemas.openxmlformats.org/wordprocessingml/2006/main" xmlns:w14="http://schemas.microsoft.com/office/word/2010/wordml" mc:Ignorable="w14">
+<w:styles xmlns:r="http://schemas.openxmlformats.org/officeDocument/2006/relationships" xmlns:w="http://schemas.openxmlformats.org/wordprocessingml/2006/main">
   <w:docDefaults>
     <w:rPrDefault>
       <w:rPr>
@@ -725,6 +1135,7 @@
   <w:style w:type="paragraph" w:default="1" w:styleId="Normal">
     <w:name w:val="Normal"/>
     <w:qFormat/>
+    <w:rsid w:val="008D26B0"/>
   </w:style>
   <w:style w:type="character" w:default="1" w:styleId="Fontepargpadro">
     <w:name w:val="Default Paragraph Font"/>
@@ -737,6 +1148,7 @@
     <w:uiPriority w:val="99"/>
     <w:semiHidden/>
     <w:unhideWhenUsed/>
+    <w:qFormat/>
     <w:tblPr>
       <w:tblInd w:w="0" w:type="dxa"/>
       <w:tblCellMar>
@@ -752,6 +1164,17 @@
     <w:uiPriority w:val="99"/>
     <w:semiHidden/>
     <w:unhideWhenUsed/>
+  </w:style>
+  <w:style w:type="paragraph" w:styleId="PargrafodaLista">
+    <w:name w:val="List Paragraph"/>
+    <w:basedOn w:val="Normal"/>
+    <w:uiPriority w:val="34"/>
+    <w:qFormat/>
+    <w:rsid w:val="00015561"/>
+    <w:pPr>
+      <w:ind w:left="720"/>
+      <w:contextualSpacing/>
+    </w:pPr>
   </w:style>
 </w:styles>
 </file>

</xml_diff>

<commit_message>
Lista de classes de entidades
</commit_message>
<xml_diff>
--- a/Sistema Calendario Descricao Inicial.docx
+++ b/Sistema Calendario Descricao Inicial.docx
@@ -123,7 +123,27 @@
           <w:szCs w:val="20"/>
           <w:lang w:eastAsia="pt-BR"/>
         </w:rPr>
-        <w:t xml:space="preserve"> seus clientes, via web, boletos de impostos </w:t>
+        <w:t xml:space="preserve"> seus clientes, via web, boletos </w:t>
+      </w:r>
+      <w:r>
+        <w:rPr>
+          <w:rFonts w:ascii="Arial" w:eastAsia="Times New Roman" w:hAnsi="Arial" w:cs="Arial"/>
+          <w:color w:val="222222"/>
+          <w:sz w:val="20"/>
+          <w:szCs w:val="20"/>
+          <w:lang w:eastAsia="pt-BR"/>
+        </w:rPr>
+        <w:t>tributários (e somente este tipo)</w:t>
+      </w:r>
+      <w:r>
+        <w:rPr>
+          <w:rFonts w:ascii="Arial" w:eastAsia="Times New Roman" w:hAnsi="Arial" w:cs="Arial"/>
+          <w:color w:val="222222"/>
+          <w:sz w:val="20"/>
+          <w:szCs w:val="20"/>
+          <w:lang w:eastAsia="pt-BR"/>
+        </w:rPr>
+        <w:t xml:space="preserve"> </w:t>
       </w:r>
       <w:r>
         <w:rPr>
@@ -179,7 +199,7 @@
           <w:szCs w:val="20"/>
           <w:lang w:eastAsia="pt-BR"/>
         </w:rPr>
-        <w:t xml:space="preserve"> Considerando que o escritório possui em torno de sessenta clientes, e o funcionário tem que enviar estes e-mails individualmente, esta tarefa demanda bastante tempo.</w:t>
+        <w:t xml:space="preserve"> </w:t>
       </w:r>
     </w:p>
     <w:p>
@@ -202,107 +222,7 @@
           <w:szCs w:val="20"/>
           <w:lang w:eastAsia="pt-BR"/>
         </w:rPr>
-        <w:t>Outro problema é que</w:t>
-      </w:r>
-      <w:r>
-        <w:rPr>
-          <w:rFonts w:ascii="Arial" w:eastAsia="Times New Roman" w:hAnsi="Arial" w:cs="Arial"/>
-          <w:color w:val="222222"/>
-          <w:sz w:val="20"/>
-          <w:szCs w:val="20"/>
-          <w:lang w:eastAsia="pt-BR"/>
-        </w:rPr>
-        <w:t xml:space="preserve"> e</w:t>
-      </w:r>
-      <w:r>
-        <w:rPr>
-          <w:rFonts w:ascii="Arial" w:eastAsia="Times New Roman" w:hAnsi="Arial" w:cs="Arial"/>
-          <w:color w:val="222222"/>
-          <w:sz w:val="20"/>
-          <w:szCs w:val="20"/>
-          <w:lang w:eastAsia="pt-BR"/>
-        </w:rPr>
-        <w:t>m determinadas situações clientes</w:t>
-      </w:r>
-      <w:r>
-        <w:rPr>
-          <w:rFonts w:ascii="Arial" w:eastAsia="Times New Roman" w:hAnsi="Arial" w:cs="Arial"/>
-          <w:color w:val="222222"/>
-          <w:sz w:val="20"/>
-          <w:szCs w:val="20"/>
-          <w:lang w:eastAsia="pt-BR"/>
-        </w:rPr>
-        <w:t>, mal intencionados, alegam</w:t>
-      </w:r>
-      <w:r>
-        <w:rPr>
-          <w:rFonts w:ascii="Arial" w:eastAsia="Times New Roman" w:hAnsi="Arial" w:cs="Arial"/>
-          <w:color w:val="222222"/>
-          <w:sz w:val="20"/>
-          <w:szCs w:val="20"/>
-          <w:lang w:eastAsia="pt-BR"/>
-        </w:rPr>
-        <w:t xml:space="preserve"> não haverem recebido </w:t>
-      </w:r>
-      <w:r>
-        <w:rPr>
-          <w:rFonts w:ascii="Arial" w:eastAsia="Times New Roman" w:hAnsi="Arial" w:cs="Arial"/>
-          <w:color w:val="222222"/>
-          <w:sz w:val="20"/>
-          <w:szCs w:val="20"/>
-          <w:lang w:eastAsia="pt-BR"/>
-        </w:rPr>
-        <w:t xml:space="preserve">estes </w:t>
-      </w:r>
-      <w:r>
-        <w:rPr>
-          <w:rFonts w:ascii="Arial" w:eastAsia="Times New Roman" w:hAnsi="Arial" w:cs="Arial"/>
-          <w:color w:val="222222"/>
-          <w:sz w:val="20"/>
-          <w:szCs w:val="20"/>
-          <w:lang w:eastAsia="pt-BR"/>
-        </w:rPr>
-        <w:t>boletos</w:t>
-      </w:r>
-      <w:r>
-        <w:rPr>
-          <w:rFonts w:ascii="Arial" w:eastAsia="Times New Roman" w:hAnsi="Arial" w:cs="Arial"/>
-          <w:color w:val="222222"/>
-          <w:sz w:val="20"/>
-          <w:szCs w:val="20"/>
-          <w:lang w:eastAsia="pt-BR"/>
-        </w:rPr>
-        <w:t>, na tentativa de transferir para o escritório a culpa pelo não pagamento d</w:t>
-      </w:r>
-      <w:r>
-        <w:rPr>
-          <w:rFonts w:ascii="Arial" w:eastAsia="Times New Roman" w:hAnsi="Arial" w:cs="Arial"/>
-          <w:color w:val="222222"/>
-          <w:sz w:val="20"/>
-          <w:szCs w:val="20"/>
-          <w:lang w:eastAsia="pt-BR"/>
-        </w:rPr>
-        <w:t>os</w:t>
-      </w:r>
-      <w:r>
-        <w:rPr>
-          <w:rFonts w:ascii="Arial" w:eastAsia="Times New Roman" w:hAnsi="Arial" w:cs="Arial"/>
-          <w:color w:val="222222"/>
-          <w:sz w:val="20"/>
-          <w:szCs w:val="20"/>
-          <w:lang w:eastAsia="pt-BR"/>
-        </w:rPr>
-        <w:t xml:space="preserve"> impostos</w:t>
-      </w:r>
-      <w:r>
-        <w:rPr>
-          <w:rFonts w:ascii="Arial" w:eastAsia="Times New Roman" w:hAnsi="Arial" w:cs="Arial"/>
-          <w:color w:val="222222"/>
-          <w:sz w:val="20"/>
-          <w:szCs w:val="20"/>
-          <w:lang w:eastAsia="pt-BR"/>
-        </w:rPr>
-        <w:t>.</w:t>
+        <w:t>Considerando que o escritório possui em torno de sessenta clientes, e o funcionário tem que enviar estes e-mails individualmente, esta tarefa demanda bastante tempo.</w:t>
       </w:r>
     </w:p>
     <w:p>
@@ -317,6 +237,116 @@
           <w:lang w:eastAsia="pt-BR"/>
         </w:rPr>
       </w:pPr>
+      <w:r>
+        <w:rPr>
+          <w:rFonts w:ascii="Arial" w:eastAsia="Times New Roman" w:hAnsi="Arial" w:cs="Arial"/>
+          <w:color w:val="222222"/>
+          <w:sz w:val="20"/>
+          <w:szCs w:val="20"/>
+          <w:lang w:eastAsia="pt-BR"/>
+        </w:rPr>
+        <w:t>Outro problema é que</w:t>
+      </w:r>
+      <w:r>
+        <w:rPr>
+          <w:rFonts w:ascii="Arial" w:eastAsia="Times New Roman" w:hAnsi="Arial" w:cs="Arial"/>
+          <w:color w:val="222222"/>
+          <w:sz w:val="20"/>
+          <w:szCs w:val="20"/>
+          <w:lang w:eastAsia="pt-BR"/>
+        </w:rPr>
+        <w:t xml:space="preserve"> e</w:t>
+      </w:r>
+      <w:r>
+        <w:rPr>
+          <w:rFonts w:ascii="Arial" w:eastAsia="Times New Roman" w:hAnsi="Arial" w:cs="Arial"/>
+          <w:color w:val="222222"/>
+          <w:sz w:val="20"/>
+          <w:szCs w:val="20"/>
+          <w:lang w:eastAsia="pt-BR"/>
+        </w:rPr>
+        <w:t>m determinadas situações clientes</w:t>
+      </w:r>
+      <w:r>
+        <w:rPr>
+          <w:rFonts w:ascii="Arial" w:eastAsia="Times New Roman" w:hAnsi="Arial" w:cs="Arial"/>
+          <w:color w:val="222222"/>
+          <w:sz w:val="20"/>
+          <w:szCs w:val="20"/>
+          <w:lang w:eastAsia="pt-BR"/>
+        </w:rPr>
+        <w:t>, mal intencionados, alegam</w:t>
+      </w:r>
+      <w:r>
+        <w:rPr>
+          <w:rFonts w:ascii="Arial" w:eastAsia="Times New Roman" w:hAnsi="Arial" w:cs="Arial"/>
+          <w:color w:val="222222"/>
+          <w:sz w:val="20"/>
+          <w:szCs w:val="20"/>
+          <w:lang w:eastAsia="pt-BR"/>
+        </w:rPr>
+        <w:t xml:space="preserve"> não haverem recebido </w:t>
+      </w:r>
+      <w:r>
+        <w:rPr>
+          <w:rFonts w:ascii="Arial" w:eastAsia="Times New Roman" w:hAnsi="Arial" w:cs="Arial"/>
+          <w:color w:val="222222"/>
+          <w:sz w:val="20"/>
+          <w:szCs w:val="20"/>
+          <w:lang w:eastAsia="pt-BR"/>
+        </w:rPr>
+        <w:t xml:space="preserve">estes </w:t>
+      </w:r>
+      <w:r>
+        <w:rPr>
+          <w:rFonts w:ascii="Arial" w:eastAsia="Times New Roman" w:hAnsi="Arial" w:cs="Arial"/>
+          <w:color w:val="222222"/>
+          <w:sz w:val="20"/>
+          <w:szCs w:val="20"/>
+          <w:lang w:eastAsia="pt-BR"/>
+        </w:rPr>
+        <w:t>boletos</w:t>
+      </w:r>
+      <w:r>
+        <w:rPr>
+          <w:rFonts w:ascii="Arial" w:eastAsia="Times New Roman" w:hAnsi="Arial" w:cs="Arial"/>
+          <w:color w:val="222222"/>
+          <w:sz w:val="20"/>
+          <w:szCs w:val="20"/>
+          <w:lang w:eastAsia="pt-BR"/>
+        </w:rPr>
+        <w:t>, na tentativa de transferir para o escritório a culpa pelo não pagamento d</w:t>
+      </w:r>
+      <w:r>
+        <w:rPr>
+          <w:rFonts w:ascii="Arial" w:eastAsia="Times New Roman" w:hAnsi="Arial" w:cs="Arial"/>
+          <w:color w:val="222222"/>
+          <w:sz w:val="20"/>
+          <w:szCs w:val="20"/>
+          <w:lang w:eastAsia="pt-BR"/>
+        </w:rPr>
+        <w:t>os</w:t>
+      </w:r>
+      <w:r>
+        <w:rPr>
+          <w:rFonts w:ascii="Arial" w:eastAsia="Times New Roman" w:hAnsi="Arial" w:cs="Arial"/>
+          <w:color w:val="222222"/>
+          <w:sz w:val="20"/>
+          <w:szCs w:val="20"/>
+          <w:lang w:eastAsia="pt-BR"/>
+        </w:rPr>
+        <w:t xml:space="preserve"> impostos</w:t>
+      </w:r>
+      <w:r>
+        <w:rPr>
+          <w:rFonts w:ascii="Arial" w:eastAsia="Times New Roman" w:hAnsi="Arial" w:cs="Arial"/>
+          <w:color w:val="222222"/>
+          <w:sz w:val="20"/>
+          <w:szCs w:val="20"/>
+          <w:lang w:eastAsia="pt-BR"/>
+        </w:rPr>
+        <w:t>.</w:t>
+      </w:r>
     </w:p>
     <w:p>
       <w:pPr>
@@ -330,116 +360,6 @@
           <w:lang w:eastAsia="pt-BR"/>
         </w:rPr>
       </w:pPr>
-      <w:r>
-        <w:rPr>
-          <w:rFonts w:ascii="Arial" w:eastAsia="Times New Roman" w:hAnsi="Arial" w:cs="Arial"/>
-          <w:color w:val="222222"/>
-          <w:sz w:val="20"/>
-          <w:szCs w:val="20"/>
-          <w:lang w:eastAsia="pt-BR"/>
-        </w:rPr>
-        <w:t>A solução encontrada é criar ambiente-</w:t>
-      </w:r>
-      <w:r>
-        <w:rPr>
-          <w:rFonts w:ascii="Arial" w:eastAsia="Times New Roman" w:hAnsi="Arial" w:cs="Arial"/>
-          <w:color w:val="222222"/>
-          <w:sz w:val="20"/>
-          <w:szCs w:val="20"/>
-          <w:lang w:eastAsia="pt-BR"/>
-        </w:rPr>
-        <w:t xml:space="preserve">cliente </w:t>
-      </w:r>
-      <w:r>
-        <w:rPr>
-          <w:rFonts w:ascii="Arial" w:eastAsia="Times New Roman" w:hAnsi="Arial" w:cs="Arial"/>
-          <w:color w:val="222222"/>
-          <w:sz w:val="20"/>
-          <w:szCs w:val="20"/>
-          <w:lang w:eastAsia="pt-BR"/>
-        </w:rPr>
-        <w:t>no próprio site da empresa</w:t>
-      </w:r>
-      <w:r>
-        <w:rPr>
-          <w:rFonts w:ascii="Arial" w:eastAsia="Times New Roman" w:hAnsi="Arial" w:cs="Arial"/>
-          <w:color w:val="222222"/>
-          <w:sz w:val="20"/>
-          <w:szCs w:val="20"/>
-          <w:lang w:eastAsia="pt-BR"/>
-        </w:rPr>
-        <w:t>,</w:t>
-      </w:r>
-      <w:r>
-        <w:rPr>
-          <w:rFonts w:ascii="Arial" w:eastAsia="Times New Roman" w:hAnsi="Arial" w:cs="Arial"/>
-          <w:color w:val="222222"/>
-          <w:sz w:val="20"/>
-          <w:szCs w:val="20"/>
-          <w:lang w:eastAsia="pt-BR"/>
-        </w:rPr>
-        <w:t xml:space="preserve"> onde o cliente verifica</w:t>
-      </w:r>
-      <w:r>
-        <w:rPr>
-          <w:rFonts w:ascii="Arial" w:eastAsia="Times New Roman" w:hAnsi="Arial" w:cs="Arial"/>
-          <w:color w:val="222222"/>
-          <w:sz w:val="20"/>
-          <w:szCs w:val="20"/>
-          <w:lang w:eastAsia="pt-BR"/>
-        </w:rPr>
-        <w:t>rá</w:t>
-      </w:r>
-      <w:r>
-        <w:rPr>
-          <w:rFonts w:ascii="Arial" w:eastAsia="Times New Roman" w:hAnsi="Arial" w:cs="Arial"/>
-          <w:color w:val="222222"/>
-          <w:sz w:val="20"/>
-          <w:szCs w:val="20"/>
-          <w:lang w:eastAsia="pt-BR"/>
-        </w:rPr>
-        <w:t xml:space="preserve"> os vencimentos de </w:t>
-      </w:r>
-      <w:r>
-        <w:rPr>
-          <w:rFonts w:ascii="Arial" w:eastAsia="Times New Roman" w:hAnsi="Arial" w:cs="Arial"/>
-          <w:color w:val="222222"/>
-          <w:sz w:val="20"/>
-          <w:szCs w:val="20"/>
-          <w:lang w:eastAsia="pt-BR"/>
-        </w:rPr>
-        <w:t>seus impostos</w:t>
-      </w:r>
-      <w:r>
-        <w:rPr>
-          <w:rFonts w:ascii="Arial" w:eastAsia="Times New Roman" w:hAnsi="Arial" w:cs="Arial"/>
-          <w:color w:val="222222"/>
-          <w:sz w:val="20"/>
-          <w:szCs w:val="20"/>
-          <w:lang w:eastAsia="pt-BR"/>
-        </w:rPr>
-        <w:t xml:space="preserve"> através de uma agenda de obrigações</w:t>
-      </w:r>
-      <w:r>
-        <w:rPr>
-          <w:rFonts w:ascii="Arial" w:eastAsia="Times New Roman" w:hAnsi="Arial" w:cs="Arial"/>
-          <w:color w:val="222222"/>
-          <w:sz w:val="20"/>
-          <w:szCs w:val="20"/>
-          <w:lang w:eastAsia="pt-BR"/>
-        </w:rPr>
-        <w:t xml:space="preserve"> e fará o download</w:t>
-      </w:r>
-      <w:r>
-        <w:rPr>
-          <w:rFonts w:ascii="Arial" w:eastAsia="Times New Roman" w:hAnsi="Arial" w:cs="Arial"/>
-          <w:color w:val="222222"/>
-          <w:sz w:val="20"/>
-          <w:szCs w:val="20"/>
-          <w:lang w:eastAsia="pt-BR"/>
-        </w:rPr>
-        <w:t xml:space="preserve"> dos boletos de pagamento.</w:t>
-      </w:r>
     </w:p>
     <w:p>
       <w:pPr>
@@ -461,7 +381,107 @@
           <w:szCs w:val="20"/>
           <w:lang w:eastAsia="pt-BR"/>
         </w:rPr>
-        <w:t>Assim o cliente ficará responsável por seus boletos (essa cláusula será oficializada no contrato empresa/escritório).</w:t>
+        <w:t>A solução encontrada é criar ambiente-</w:t>
+      </w:r>
+      <w:r>
+        <w:rPr>
+          <w:rFonts w:ascii="Arial" w:eastAsia="Times New Roman" w:hAnsi="Arial" w:cs="Arial"/>
+          <w:color w:val="222222"/>
+          <w:sz w:val="20"/>
+          <w:szCs w:val="20"/>
+          <w:lang w:eastAsia="pt-BR"/>
+        </w:rPr>
+        <w:t xml:space="preserve">cliente </w:t>
+      </w:r>
+      <w:r>
+        <w:rPr>
+          <w:rFonts w:ascii="Arial" w:eastAsia="Times New Roman" w:hAnsi="Arial" w:cs="Arial"/>
+          <w:color w:val="222222"/>
+          <w:sz w:val="20"/>
+          <w:szCs w:val="20"/>
+          <w:lang w:eastAsia="pt-BR"/>
+        </w:rPr>
+        <w:t>no próprio site da empresa</w:t>
+      </w:r>
+      <w:r>
+        <w:rPr>
+          <w:rFonts w:ascii="Arial" w:eastAsia="Times New Roman" w:hAnsi="Arial" w:cs="Arial"/>
+          <w:color w:val="222222"/>
+          <w:sz w:val="20"/>
+          <w:szCs w:val="20"/>
+          <w:lang w:eastAsia="pt-BR"/>
+        </w:rPr>
+        <w:t>,</w:t>
+      </w:r>
+      <w:r>
+        <w:rPr>
+          <w:rFonts w:ascii="Arial" w:eastAsia="Times New Roman" w:hAnsi="Arial" w:cs="Arial"/>
+          <w:color w:val="222222"/>
+          <w:sz w:val="20"/>
+          <w:szCs w:val="20"/>
+          <w:lang w:eastAsia="pt-BR"/>
+        </w:rPr>
+        <w:t xml:space="preserve"> onde o cliente verifica</w:t>
+      </w:r>
+      <w:r>
+        <w:rPr>
+          <w:rFonts w:ascii="Arial" w:eastAsia="Times New Roman" w:hAnsi="Arial" w:cs="Arial"/>
+          <w:color w:val="222222"/>
+          <w:sz w:val="20"/>
+          <w:szCs w:val="20"/>
+          <w:lang w:eastAsia="pt-BR"/>
+        </w:rPr>
+        <w:t>rá</w:t>
+      </w:r>
+      <w:r>
+        <w:rPr>
+          <w:rFonts w:ascii="Arial" w:eastAsia="Times New Roman" w:hAnsi="Arial" w:cs="Arial"/>
+          <w:color w:val="222222"/>
+          <w:sz w:val="20"/>
+          <w:szCs w:val="20"/>
+          <w:lang w:eastAsia="pt-BR"/>
+        </w:rPr>
+        <w:t xml:space="preserve"> os vencimentos de </w:t>
+      </w:r>
+      <w:r>
+        <w:rPr>
+          <w:rFonts w:ascii="Arial" w:eastAsia="Times New Roman" w:hAnsi="Arial" w:cs="Arial"/>
+          <w:color w:val="222222"/>
+          <w:sz w:val="20"/>
+          <w:szCs w:val="20"/>
+          <w:lang w:eastAsia="pt-BR"/>
+        </w:rPr>
+        <w:t>seus impostos</w:t>
+      </w:r>
+      <w:r>
+        <w:rPr>
+          <w:rFonts w:ascii="Arial" w:eastAsia="Times New Roman" w:hAnsi="Arial" w:cs="Arial"/>
+          <w:color w:val="222222"/>
+          <w:sz w:val="20"/>
+          <w:szCs w:val="20"/>
+          <w:lang w:eastAsia="pt-BR"/>
+        </w:rPr>
+        <w:t xml:space="preserve"> através de uma agenda de obrigações</w:t>
+      </w:r>
+      <w:r>
+        <w:rPr>
+          <w:rFonts w:ascii="Arial" w:eastAsia="Times New Roman" w:hAnsi="Arial" w:cs="Arial"/>
+          <w:color w:val="222222"/>
+          <w:sz w:val="20"/>
+          <w:szCs w:val="20"/>
+          <w:lang w:eastAsia="pt-BR"/>
+        </w:rPr>
+        <w:t xml:space="preserve"> e fará o download</w:t>
+      </w:r>
+      <w:r>
+        <w:rPr>
+          <w:rFonts w:ascii="Arial" w:eastAsia="Times New Roman" w:hAnsi="Arial" w:cs="Arial"/>
+          <w:color w:val="222222"/>
+          <w:sz w:val="20"/>
+          <w:szCs w:val="20"/>
+          <w:lang w:eastAsia="pt-BR"/>
+        </w:rPr>
+        <w:t xml:space="preserve"> dos boletos de pagamento.</w:t>
       </w:r>
     </w:p>
     <w:p>
@@ -476,6 +496,16 @@
           <w:lang w:eastAsia="pt-BR"/>
         </w:rPr>
       </w:pPr>
+      <w:r>
+        <w:rPr>
+          <w:rFonts w:ascii="Arial" w:eastAsia="Times New Roman" w:hAnsi="Arial" w:cs="Arial"/>
+          <w:color w:val="222222"/>
+          <w:sz w:val="20"/>
+          <w:szCs w:val="20"/>
+          <w:lang w:eastAsia="pt-BR"/>
+        </w:rPr>
+        <w:t>Assim o cliente ficará responsável por seus boletos (essa cláusula será oficializada no contrato empresa/escritório).</w:t>
+      </w:r>
     </w:p>
     <w:p>
       <w:pPr>
@@ -489,57 +519,6 @@
           <w:lang w:eastAsia="pt-BR"/>
         </w:rPr>
       </w:pPr>
-      <w:r>
-        <w:rPr>
-          <w:rFonts w:ascii="Arial" w:eastAsia="Times New Roman" w:hAnsi="Arial" w:cs="Arial"/>
-          <w:color w:val="222222"/>
-          <w:sz w:val="20"/>
-          <w:szCs w:val="20"/>
-          <w:lang w:eastAsia="pt-BR"/>
-        </w:rPr>
-        <w:t>Através do sistema o funcionário cadastrará os clientes</w:t>
-      </w:r>
-      <w:r>
-        <w:rPr>
-          <w:rFonts w:ascii="Arial" w:eastAsia="Times New Roman" w:hAnsi="Arial" w:cs="Arial"/>
-          <w:color w:val="222222"/>
-          <w:sz w:val="20"/>
-          <w:szCs w:val="20"/>
-          <w:lang w:eastAsia="pt-BR"/>
-        </w:rPr>
-        <w:t xml:space="preserve"> e fará o </w:t>
-      </w:r>
-      <w:r>
-        <w:rPr>
-          <w:rFonts w:ascii="Arial" w:eastAsia="Times New Roman" w:hAnsi="Arial" w:cs="Arial"/>
-          <w:i/>
-          <w:color w:val="222222"/>
-          <w:sz w:val="20"/>
-          <w:szCs w:val="20"/>
-          <w:lang w:eastAsia="pt-BR"/>
-        </w:rPr>
-        <w:t>upload</w:t>
-      </w:r>
-      <w:r>
-        <w:rPr>
-          <w:rFonts w:ascii="Arial" w:eastAsia="Times New Roman" w:hAnsi="Arial" w:cs="Arial"/>
-          <w:color w:val="222222"/>
-          <w:sz w:val="20"/>
-          <w:szCs w:val="20"/>
-          <w:lang w:eastAsia="pt-BR"/>
-        </w:rPr>
-        <w:t xml:space="preserve"> do boleto.</w:t>
-      </w:r>
-      <w:r>
-        <w:rPr>
-          <w:rFonts w:ascii="Arial" w:eastAsia="Times New Roman" w:hAnsi="Arial" w:cs="Arial"/>
-          <w:color w:val="222222"/>
-          <w:sz w:val="20"/>
-          <w:szCs w:val="20"/>
-          <w:lang w:eastAsia="pt-BR"/>
-        </w:rPr>
-        <w:t xml:space="preserve"> </w:t>
-      </w:r>
     </w:p>
     <w:p>
       <w:pPr>
@@ -553,6 +532,57 @@
           <w:lang w:eastAsia="pt-BR"/>
         </w:rPr>
       </w:pPr>
+      <w:r>
+        <w:rPr>
+          <w:rFonts w:ascii="Arial" w:eastAsia="Times New Roman" w:hAnsi="Arial" w:cs="Arial"/>
+          <w:color w:val="222222"/>
+          <w:sz w:val="20"/>
+          <w:szCs w:val="20"/>
+          <w:lang w:eastAsia="pt-BR"/>
+        </w:rPr>
+        <w:t>Através do sistema o funcionário cadastrará os clientes</w:t>
+      </w:r>
+      <w:r>
+        <w:rPr>
+          <w:rFonts w:ascii="Arial" w:eastAsia="Times New Roman" w:hAnsi="Arial" w:cs="Arial"/>
+          <w:color w:val="222222"/>
+          <w:sz w:val="20"/>
+          <w:szCs w:val="20"/>
+          <w:lang w:eastAsia="pt-BR"/>
+        </w:rPr>
+        <w:t xml:space="preserve"> e fará o </w:t>
+      </w:r>
+      <w:r>
+        <w:rPr>
+          <w:rFonts w:ascii="Arial" w:eastAsia="Times New Roman" w:hAnsi="Arial" w:cs="Arial"/>
+          <w:i/>
+          <w:color w:val="222222"/>
+          <w:sz w:val="20"/>
+          <w:szCs w:val="20"/>
+          <w:lang w:eastAsia="pt-BR"/>
+        </w:rPr>
+        <w:t>upload</w:t>
+      </w:r>
+      <w:r>
+        <w:rPr>
+          <w:rFonts w:ascii="Arial" w:eastAsia="Times New Roman" w:hAnsi="Arial" w:cs="Arial"/>
+          <w:color w:val="222222"/>
+          <w:sz w:val="20"/>
+          <w:szCs w:val="20"/>
+          <w:lang w:eastAsia="pt-BR"/>
+        </w:rPr>
+        <w:t xml:space="preserve"> do boleto.</w:t>
+      </w:r>
+      <w:r>
+        <w:rPr>
+          <w:rFonts w:ascii="Arial" w:eastAsia="Times New Roman" w:hAnsi="Arial" w:cs="Arial"/>
+          <w:color w:val="222222"/>
+          <w:sz w:val="20"/>
+          <w:szCs w:val="20"/>
+          <w:lang w:eastAsia="pt-BR"/>
+        </w:rPr>
+        <w:t xml:space="preserve"> </w:t>
+      </w:r>
     </w:p>
     <w:p>
       <w:pPr>
@@ -566,39 +596,6 @@
           <w:lang w:eastAsia="pt-BR"/>
         </w:rPr>
       </w:pPr>
-      <w:r>
-        <w:rPr>
-          <w:rFonts w:ascii="Arial" w:eastAsia="Times New Roman" w:hAnsi="Arial" w:cs="Arial"/>
-          <w:color w:val="222222"/>
-          <w:sz w:val="20"/>
-          <w:szCs w:val="20"/>
-          <w:lang w:eastAsia="pt-BR"/>
-        </w:rPr>
-        <w:t xml:space="preserve">No cadastro dos clientes deve constar CNPJ, </w:t>
-      </w:r>
-      <w:proofErr w:type="spellStart"/>
-      <w:r>
-        <w:rPr>
-          <w:rFonts w:ascii="Arial" w:eastAsia="Times New Roman" w:hAnsi="Arial" w:cs="Arial"/>
-          <w:i/>
-          <w:color w:val="222222"/>
-          <w:sz w:val="20"/>
-          <w:szCs w:val="20"/>
-          <w:lang w:eastAsia="pt-BR"/>
-        </w:rPr>
-        <w:t>login</w:t>
-      </w:r>
-      <w:proofErr w:type="spellEnd"/>
-      <w:r>
-        <w:rPr>
-          <w:rFonts w:ascii="Arial" w:eastAsia="Times New Roman" w:hAnsi="Arial" w:cs="Arial"/>
-          <w:color w:val="222222"/>
-          <w:sz w:val="20"/>
-          <w:szCs w:val="20"/>
-          <w:lang w:eastAsia="pt-BR"/>
-        </w:rPr>
-        <w:t>, senha.</w:t>
-      </w:r>
     </w:p>
     <w:p>
       <w:pPr>
@@ -612,6 +609,70 @@
           <w:lang w:eastAsia="pt-BR"/>
         </w:rPr>
       </w:pPr>
+      <w:r>
+        <w:rPr>
+          <w:rFonts w:ascii="Arial" w:eastAsia="Times New Roman" w:hAnsi="Arial" w:cs="Arial"/>
+          <w:color w:val="222222"/>
+          <w:sz w:val="20"/>
+          <w:szCs w:val="20"/>
+          <w:lang w:eastAsia="pt-BR"/>
+        </w:rPr>
+        <w:t>No cadastro dos clientes deve constar CNPJ</w:t>
+      </w:r>
+      <w:r>
+        <w:rPr>
+          <w:rFonts w:ascii="Arial" w:eastAsia="Times New Roman" w:hAnsi="Arial" w:cs="Arial"/>
+          <w:color w:val="222222"/>
+          <w:sz w:val="20"/>
+          <w:szCs w:val="20"/>
+          <w:lang w:eastAsia="pt-BR"/>
+        </w:rPr>
+        <w:t>, nome do cliente</w:t>
+      </w:r>
+      <w:r>
+        <w:rPr>
+          <w:rFonts w:ascii="Arial" w:eastAsia="Times New Roman" w:hAnsi="Arial" w:cs="Arial"/>
+          <w:color w:val="222222"/>
+          <w:sz w:val="20"/>
+          <w:szCs w:val="20"/>
+          <w:lang w:eastAsia="pt-BR"/>
+        </w:rPr>
+        <w:t xml:space="preserve">, </w:t>
+      </w:r>
+      <w:proofErr w:type="spellStart"/>
+      <w:r>
+        <w:rPr>
+          <w:rFonts w:ascii="Arial" w:eastAsia="Times New Roman" w:hAnsi="Arial" w:cs="Arial"/>
+          <w:i/>
+          <w:color w:val="222222"/>
+          <w:sz w:val="20"/>
+          <w:szCs w:val="20"/>
+          <w:lang w:eastAsia="pt-BR"/>
+        </w:rPr>
+        <w:t>login</w:t>
+      </w:r>
+      <w:proofErr w:type="spellEnd"/>
+      <w:r>
+        <w:rPr>
+          <w:rFonts w:ascii="Arial" w:eastAsia="Times New Roman" w:hAnsi="Arial" w:cs="Arial"/>
+          <w:i/>
+          <w:color w:val="222222"/>
+          <w:sz w:val="20"/>
+          <w:szCs w:val="20"/>
+          <w:lang w:eastAsia="pt-BR"/>
+        </w:rPr>
+        <w:t xml:space="preserve"> e</w:t>
+      </w:r>
+      <w:r>
+        <w:rPr>
+          <w:rFonts w:ascii="Arial" w:eastAsia="Times New Roman" w:hAnsi="Arial" w:cs="Arial"/>
+          <w:color w:val="222222"/>
+          <w:sz w:val="20"/>
+          <w:szCs w:val="20"/>
+          <w:lang w:eastAsia="pt-BR"/>
+        </w:rPr>
+        <w:t xml:space="preserve"> senha.</w:t>
+      </w:r>
     </w:p>
     <w:p>
       <w:pPr>
@@ -625,56 +686,6 @@
           <w:lang w:eastAsia="pt-BR"/>
         </w:rPr>
       </w:pPr>
-      <w:r>
-        <w:rPr>
-          <w:rFonts w:ascii="Arial" w:eastAsia="Times New Roman" w:hAnsi="Arial" w:cs="Arial"/>
-          <w:color w:val="222222"/>
-          <w:sz w:val="20"/>
-          <w:szCs w:val="20"/>
-          <w:lang w:eastAsia="pt-BR"/>
-        </w:rPr>
-        <w:t>Os boletos são gerados em sistemas contábeis específicos</w:t>
-      </w:r>
-      <w:r>
-        <w:rPr>
-          <w:rFonts w:ascii="Arial" w:eastAsia="Times New Roman" w:hAnsi="Arial" w:cs="Arial"/>
-          <w:color w:val="222222"/>
-          <w:sz w:val="20"/>
-          <w:szCs w:val="20"/>
-          <w:lang w:eastAsia="pt-BR"/>
-        </w:rPr>
-        <w:t xml:space="preserve"> e</w:t>
-      </w:r>
-      <w:r>
-        <w:rPr>
-          <w:rFonts w:ascii="Arial" w:eastAsia="Times New Roman" w:hAnsi="Arial" w:cs="Arial"/>
-          <w:color w:val="222222"/>
-          <w:sz w:val="20"/>
-          <w:szCs w:val="20"/>
-          <w:lang w:eastAsia="pt-BR"/>
-        </w:rPr>
-        <w:t xml:space="preserve"> calculados a partir da movimentação financeira do cliente no mês ou quinzena anterior. O que </w:t>
-      </w:r>
-      <w:r>
-        <w:rPr>
-          <w:rFonts w:ascii="Arial" w:eastAsia="Times New Roman" w:hAnsi="Arial" w:cs="Arial"/>
-          <w:color w:val="222222"/>
-          <w:sz w:val="20"/>
-          <w:szCs w:val="20"/>
-          <w:lang w:eastAsia="pt-BR"/>
-        </w:rPr>
-        <w:t>torna o valor uma variável bastante oscilante. Portanto, o foco desse sistema será a atualização da agenda de vencimentos e a disponibilização de boletos para download e não o cálculo destes.</w:t>
-      </w:r>
-      <w:r>
-        <w:rPr>
-          <w:rFonts w:ascii="Arial" w:eastAsia="Times New Roman" w:hAnsi="Arial" w:cs="Arial"/>
-          <w:color w:val="222222"/>
-          <w:sz w:val="20"/>
-          <w:szCs w:val="20"/>
-          <w:lang w:eastAsia="pt-BR"/>
-        </w:rPr>
-        <w:t xml:space="preserve"> </w:t>
-      </w:r>
     </w:p>
     <w:p>
       <w:pPr>
@@ -696,39 +707,47 @@
           <w:szCs w:val="20"/>
           <w:lang w:eastAsia="pt-BR"/>
         </w:rPr>
-        <w:t xml:space="preserve">Um fator importante para o sistema é que estes sistemas contábeis geram os boletos em formato PDF, com o número do CNPJ do cliente e que tipo de boleto é (se é um ICMS, DARF, </w:t>
-      </w:r>
-      <w:proofErr w:type="spellStart"/>
-      <w:r>
-        <w:rPr>
-          <w:rFonts w:ascii="Arial" w:eastAsia="Times New Roman" w:hAnsi="Arial" w:cs="Arial"/>
-          <w:color w:val="222222"/>
-          <w:sz w:val="20"/>
-          <w:szCs w:val="20"/>
-          <w:lang w:eastAsia="pt-BR"/>
-        </w:rPr>
-        <w:t>etc</w:t>
-      </w:r>
-      <w:proofErr w:type="spellEnd"/>
-      <w:r>
-        <w:rPr>
-          <w:rFonts w:ascii="Arial" w:eastAsia="Times New Roman" w:hAnsi="Arial" w:cs="Arial"/>
-          <w:color w:val="222222"/>
-          <w:sz w:val="20"/>
-          <w:szCs w:val="20"/>
-          <w:lang w:eastAsia="pt-BR"/>
-        </w:rPr>
-        <w:t>) no próprio nome do arquivo</w:t>
-      </w:r>
-      <w:r>
-        <w:rPr>
-          <w:rFonts w:ascii="Arial" w:eastAsia="Times New Roman" w:hAnsi="Arial" w:cs="Arial"/>
-          <w:color w:val="222222"/>
-          <w:sz w:val="20"/>
-          <w:szCs w:val="20"/>
-          <w:lang w:eastAsia="pt-BR"/>
-        </w:rPr>
-        <w:t>. Esta informação será mais adiante para alimentar o sistema.</w:t>
+        <w:t>Os boletos são gerados em sistemas contábeis específicos</w:t>
+      </w:r>
+      <w:r>
+        <w:rPr>
+          <w:rFonts w:ascii="Arial" w:eastAsia="Times New Roman" w:hAnsi="Arial" w:cs="Arial"/>
+          <w:color w:val="222222"/>
+          <w:sz w:val="20"/>
+          <w:szCs w:val="20"/>
+          <w:lang w:eastAsia="pt-BR"/>
+        </w:rPr>
+        <w:t xml:space="preserve"> e</w:t>
+      </w:r>
+      <w:r>
+        <w:rPr>
+          <w:rFonts w:ascii="Arial" w:eastAsia="Times New Roman" w:hAnsi="Arial" w:cs="Arial"/>
+          <w:color w:val="222222"/>
+          <w:sz w:val="20"/>
+          <w:szCs w:val="20"/>
+          <w:lang w:eastAsia="pt-BR"/>
+        </w:rPr>
+        <w:t xml:space="preserve"> calculados a partir da movimentação financeira do cliente no mês ou quinzena anterior. O que </w:t>
+      </w:r>
+      <w:r>
+        <w:rPr>
+          <w:rFonts w:ascii="Arial" w:eastAsia="Times New Roman" w:hAnsi="Arial" w:cs="Arial"/>
+          <w:color w:val="222222"/>
+          <w:sz w:val="20"/>
+          <w:szCs w:val="20"/>
+          <w:lang w:eastAsia="pt-BR"/>
+        </w:rPr>
+        <w:t>torna o valor uma variável bastante oscilante. Portanto, o foco desse sistema será a atualização da agenda de vencimentos e a disponibilização de boletos para download e não o cálculo destes.</w:t>
+      </w:r>
+      <w:r>
+        <w:rPr>
+          <w:rFonts w:ascii="Arial" w:eastAsia="Times New Roman" w:hAnsi="Arial" w:cs="Arial"/>
+          <w:color w:val="222222"/>
+          <w:sz w:val="20"/>
+          <w:szCs w:val="20"/>
+          <w:lang w:eastAsia="pt-BR"/>
+        </w:rPr>
+        <w:t xml:space="preserve"> </w:t>
       </w:r>
     </w:p>
     <w:p>
@@ -743,6 +762,48 @@
           <w:lang w:eastAsia="pt-BR"/>
         </w:rPr>
       </w:pPr>
+      <w:r>
+        <w:rPr>
+          <w:rFonts w:ascii="Arial" w:eastAsia="Times New Roman" w:hAnsi="Arial" w:cs="Arial"/>
+          <w:color w:val="222222"/>
+          <w:sz w:val="20"/>
+          <w:szCs w:val="20"/>
+          <w:lang w:eastAsia="pt-BR"/>
+        </w:rPr>
+        <w:t xml:space="preserve">Um fator importante para o sistema é que estes sistemas contábeis geram os boletos em formato PDF, com o número do CNPJ do cliente e que tipo de boleto é (se é um ICMS, DARF, </w:t>
+      </w:r>
+      <w:proofErr w:type="spellStart"/>
+      <w:r>
+        <w:rPr>
+          <w:rFonts w:ascii="Arial" w:eastAsia="Times New Roman" w:hAnsi="Arial" w:cs="Arial"/>
+          <w:color w:val="222222"/>
+          <w:sz w:val="20"/>
+          <w:szCs w:val="20"/>
+          <w:lang w:eastAsia="pt-BR"/>
+        </w:rPr>
+        <w:t>etc</w:t>
+      </w:r>
+      <w:proofErr w:type="spellEnd"/>
+      <w:r>
+        <w:rPr>
+          <w:rFonts w:ascii="Arial" w:eastAsia="Times New Roman" w:hAnsi="Arial" w:cs="Arial"/>
+          <w:color w:val="222222"/>
+          <w:sz w:val="20"/>
+          <w:szCs w:val="20"/>
+          <w:lang w:eastAsia="pt-BR"/>
+        </w:rPr>
+        <w:t>) no próprio nome do arquivo</w:t>
+      </w:r>
+      <w:r>
+        <w:rPr>
+          <w:rFonts w:ascii="Arial" w:eastAsia="Times New Roman" w:hAnsi="Arial" w:cs="Arial"/>
+          <w:color w:val="222222"/>
+          <w:sz w:val="20"/>
+          <w:szCs w:val="20"/>
+          <w:lang w:eastAsia="pt-BR"/>
+        </w:rPr>
+        <w:t>. Esta informação será mais adiante para alimentar o sistema.</w:t>
+      </w:r>
     </w:p>
     <w:p>
       <w:pPr>
@@ -756,6 +817,19 @@
           <w:lang w:eastAsia="pt-BR"/>
         </w:rPr>
       </w:pPr>
+    </w:p>
+    <w:p>
+      <w:pPr>
+        <w:shd w:val="clear" w:color="auto" w:fill="FFFFFF"/>
+        <w:spacing w:after="0" w:line="240" w:lineRule="auto"/>
+        <w:rPr>
+          <w:rFonts w:ascii="Arial" w:eastAsia="Times New Roman" w:hAnsi="Arial" w:cs="Arial"/>
+          <w:color w:val="222222"/>
+          <w:sz w:val="20"/>
+          <w:szCs w:val="20"/>
+          <w:lang w:eastAsia="pt-BR"/>
+        </w:rPr>
+      </w:pPr>
       <w:r>
         <w:rPr>
           <w:rFonts w:ascii="Arial" w:eastAsia="Times New Roman" w:hAnsi="Arial" w:cs="Arial"/>
@@ -770,6 +844,7 @@
       <w:r>
         <w:rPr>
           <w:rFonts w:ascii="Arial" w:eastAsia="Times New Roman" w:hAnsi="Arial" w:cs="Arial"/>
+          <w:i/>
           <w:color w:val="222222"/>
           <w:sz w:val="20"/>
           <w:szCs w:val="20"/>
@@ -1605,17 +1680,7 @@
                 <w:color w:val="000000"/>
                 <w:lang w:eastAsia="pt-BR"/>
               </w:rPr>
-              <w:t xml:space="preserve"> - 2</w:t>
-            </w:r>
-            <w:bookmarkStart w:id="0" w:name="_GoBack"/>
-            <w:bookmarkEnd w:id="0"/>
-            <w:r>
-              <w:rPr>
-                <w:rFonts w:ascii="Calibri" w:eastAsia="Times New Roman" w:hAnsi="Calibri" w:cs="Calibri"/>
-                <w:color w:val="000000"/>
-                <w:lang w:eastAsia="pt-BR"/>
-              </w:rPr>
-              <w:t xml:space="preserve">º </w:t>
+              <w:t xml:space="preserve"> - 2º </w:t>
             </w:r>
             <w:proofErr w:type="gramStart"/>
             <w:r>
@@ -1666,10 +1731,12 @@
         </w:rPr>
         <w:t xml:space="preserve">Quanto ao ambiente cliente será disponibilizado um </w:t>
       </w:r>
+      <w:bookmarkStart w:id="0" w:name="_GoBack"/>
       <w:proofErr w:type="spellStart"/>
       <w:r>
         <w:rPr>
           <w:rFonts w:ascii="Arial" w:eastAsia="Times New Roman" w:hAnsi="Arial" w:cs="Arial"/>
+          <w:i/>
           <w:color w:val="222222"/>
           <w:sz w:val="20"/>
           <w:szCs w:val="20"/>
@@ -1686,39 +1753,48 @@
           <w:szCs w:val="20"/>
           <w:lang w:eastAsia="pt-BR"/>
         </w:rPr>
-        <w:t xml:space="preserve"> e senha para o acesso. Ao entrar neste ambiente o cliente verá a sua lista </w:t>
-      </w:r>
-      <w:r>
-        <w:rPr>
-          <w:rFonts w:ascii="Arial" w:eastAsia="Times New Roman" w:hAnsi="Arial" w:cs="Arial"/>
-          <w:color w:val="222222"/>
-          <w:sz w:val="20"/>
-          <w:szCs w:val="20"/>
-          <w:lang w:eastAsia="pt-BR"/>
-        </w:rPr>
-        <w:t xml:space="preserve">com os nomes </w:t>
-      </w:r>
-      <w:proofErr w:type="gramStart"/>
-      <w:r>
-        <w:rPr>
-          <w:rFonts w:ascii="Arial" w:eastAsia="Times New Roman" w:hAnsi="Arial" w:cs="Arial"/>
-          <w:color w:val="222222"/>
-          <w:sz w:val="20"/>
-          <w:szCs w:val="20"/>
-          <w:lang w:eastAsia="pt-BR"/>
-        </w:rPr>
-        <w:t>do impostos</w:t>
-      </w:r>
-      <w:proofErr w:type="gramEnd"/>
-      <w:r>
-        <w:rPr>
-          <w:rFonts w:ascii="Arial" w:eastAsia="Times New Roman" w:hAnsi="Arial" w:cs="Arial"/>
-          <w:color w:val="222222"/>
-          <w:sz w:val="20"/>
-          <w:szCs w:val="20"/>
-          <w:lang w:eastAsia="pt-BR"/>
-        </w:rPr>
-        <w:t xml:space="preserve"> a vencer, a data de vencimento e uma opção para download, também constará uma opção de consulta de histórico.</w:t>
+        <w:t xml:space="preserve"> </w:t>
+      </w:r>
+      <w:bookmarkEnd w:id="0"/>
+      <w:r>
+        <w:rPr>
+          <w:rFonts w:ascii="Arial" w:eastAsia="Times New Roman" w:hAnsi="Arial" w:cs="Arial"/>
+          <w:color w:val="222222"/>
+          <w:sz w:val="20"/>
+          <w:szCs w:val="20"/>
+          <w:lang w:eastAsia="pt-BR"/>
+        </w:rPr>
+        <w:t xml:space="preserve">e senha para o acesso. Ao entrar neste ambiente o cliente verá a sua lista </w:t>
+      </w:r>
+      <w:r>
+        <w:rPr>
+          <w:rFonts w:ascii="Arial" w:eastAsia="Times New Roman" w:hAnsi="Arial" w:cs="Arial"/>
+          <w:color w:val="222222"/>
+          <w:sz w:val="20"/>
+          <w:szCs w:val="20"/>
+          <w:lang w:eastAsia="pt-BR"/>
+        </w:rPr>
+        <w:t>com os nomes do</w:t>
+      </w:r>
+      <w:r>
+        <w:rPr>
+          <w:rFonts w:ascii="Arial" w:eastAsia="Times New Roman" w:hAnsi="Arial" w:cs="Arial"/>
+          <w:color w:val="222222"/>
+          <w:sz w:val="20"/>
+          <w:szCs w:val="20"/>
+          <w:lang w:eastAsia="pt-BR"/>
+        </w:rPr>
+        <w:t>s</w:t>
+      </w:r>
+      <w:r>
+        <w:rPr>
+          <w:rFonts w:ascii="Arial" w:eastAsia="Times New Roman" w:hAnsi="Arial" w:cs="Arial"/>
+          <w:color w:val="222222"/>
+          <w:sz w:val="20"/>
+          <w:szCs w:val="20"/>
+          <w:lang w:eastAsia="pt-BR"/>
+        </w:rPr>
+        <w:t xml:space="preserve"> impostos a vencer, a data de vencimento e uma opção para download, também constará uma opção de consulta de histórico.</w:t>
       </w:r>
     </w:p>
     <w:p>

</xml_diff>